<commit_message>
[Doc]: Complete Broken window theory part
</commit_message>
<xml_diff>
--- a/Documents/Report (chưa xong).docx
+++ b/Documents/Report (chưa xong).docx
@@ -787,7 +787,11 @@
     <w:sdt>
       <w:sdtPr>
         <w:rPr>
-          <w:rFonts w:ascii="Times New Roman" w:hAnsi="Times New Roman" w:cs="Times New Roman"/>
+          <w:rFonts w:ascii="Times New Roman" w:eastAsia="Arial" w:hAnsi="Times New Roman" w:cs="Times New Roman"/>
+          <w:color w:val="auto"/>
+          <w:sz w:val="22"/>
+          <w:szCs w:val="22"/>
+          <w:lang w:val="vi"/>
         </w:rPr>
         <w:id w:val="2085422332"/>
         <w:docPartObj>
@@ -797,14 +801,9 @@
       </w:sdtPr>
       <w:sdtEndPr>
         <w:rPr>
-          <w:rFonts w:eastAsia="Arial"/>
           <w:b/>
           <w:bCs/>
           <w:noProof/>
-          <w:color w:val="auto"/>
-          <w:sz w:val="22"/>
-          <w:szCs w:val="22"/>
-          <w:lang w:val="vi"/>
         </w:rPr>
       </w:sdtEndPr>
       <w:sdtContent>
@@ -2294,7 +2293,7 @@
           <w:szCs w:val="26"/>
           <w:lang w:val="vi-VN"/>
         </w:rPr>
-        <w:t>Lý thuyết cửa sổ vỡ xuất phát từ quan sát rằng cộng đồng có dấu hiệu rối loạn, như graffiti, hành vi say xỉn nơi công cộng, hoặc cửa sổ bị vỡ không được sửa, có thể dẫn đến cảm giác không ai quan tâm, từ đó khuyến khích hành vi phạm tội thêm. Nó được phổ biến vào những năm 1990 bởi William Bratton, ủy viên cảnh sát thành phố New York, và liên quan đến các chính sách như "stop-and-frisk," dù gây tranh cãi. Thí nghiệm của Zimbardo, được mô tả chi tiết trên Wikipedia cho thấy xe ở Bronx bị cướp phá nhanh chóng, trong khi xe ở Palo Alto chỉ bị phá sau khi có hành động phá hoại ban đầu, minh chứng rằng môi trường có thể ảnh hưởng đến hành vi.</w:t>
+        <w:t>Lý thuyết cửa sổ vỡ xuất phát từ quan sát rằng cộng đồng có dấu hiệu rối loạn, như graffiti, hành vi say xỉn nơi công cộng, hoặc cửa sổ bị vỡ không được sửa, có thể dẫn đến cảm giác không ai quan tâm, từ đó khuyến khích hành vi phạm tội thêm. Nó được phổ biến vào những năm 1990 bởi William Bratton, ủy viên cảnh sát thành phố New York, và liên quan đến các chính sách như "stop-and-frisk," dù gây tranh cãi. Thí nghiệm của Zimbardo cho thấy xe ở Bronx bị cướp phá nhanh chóng, trong khi xe ở Palo Alto chỉ bị phá sau khi có hành động phá hoại ban đầu, minh chứng rằng môi trường có thể ảnh hưởng đến hành vi.</w:t>
       </w:r>
     </w:p>
     <w:p>
@@ -2548,7 +2547,16 @@
           <w:szCs w:val="26"/>
           <w:lang w:val="vi-VN"/>
         </w:rPr>
-        <w:t xml:space="preserve">Ví dụ, nếu một đoạn mã có lỗi cú pháp nhỏ không được sửa, lập trình viên khác có thể cảm thấy không ai quan tâm đến chất lượng, dẫn đến việc thêm mã kém chất lượng hơn, cuối cùng làm cho codebase trở nên khó bảo trì. Bài viết trên Medium của Mat Ryer nhấn mạnh rằng chất lượng mã và thiết kế đơn giản là không thể thương lượng, dựa trên lý thuyết cửa sổ vỡ </w:t>
+        <w:t>Ví dụ, nếu một đoạn mã có lỗi cú pháp nhỏ không được sửa, lập trình viên khác có thể cảm thấy không ai quan tâm đến chất lượng, dẫn đến việc thêm mã kém chất lượng hơn, cuối cùng làm cho codebase trở nên khó bảo trì</w:t>
+      </w:r>
+      <w:r>
+        <w:rPr>
+          <w:rFonts w:ascii="Times New Roman" w:hAnsi="Times New Roman" w:cs="Times New Roman"/>
+          <w:sz w:val="26"/>
+          <w:szCs w:val="26"/>
+          <w:lang w:val="en-US"/>
+        </w:rPr>
+        <w:t xml:space="preserve">. </w:t>
       </w:r>
       <w:sdt>
         <w:sdtPr>
@@ -2620,15 +2628,6 @@
           </w:r>
         </w:sdtContent>
       </w:sdt>
-      <w:r>
-        <w:rPr>
-          <w:rFonts w:ascii="Times New Roman" w:hAnsi="Times New Roman" w:cs="Times New Roman"/>
-          <w:sz w:val="26"/>
-          <w:szCs w:val="26"/>
-          <w:lang w:val="en-US"/>
-        </w:rPr>
-        <w:t>.</w:t>
-      </w:r>
     </w:p>
     <w:p>
       <w:pPr>
@@ -2680,8 +2679,35 @@
           <w:szCs w:val="26"/>
           <w:lang w:val="vi-VN"/>
         </w:rPr>
+        <w:t xml:space="preserve">Chất lượng mã là yếu tố quan trọng đối với thành công dự án phần mềm. Nghiên cứu cho thấy mã chất lượng cao dẫn đến ít lỗi, dễ bảo trì, hiệu suất tốt hơn và bảo mật </w:t>
+      </w:r>
+      <w:r>
+        <w:rPr>
+          <w:rFonts w:ascii="Times New Roman" w:hAnsi="Times New Roman" w:cs="Times New Roman"/>
+          <w:sz w:val="26"/>
+          <w:szCs w:val="26"/>
+          <w:lang w:val="vi-VN"/>
+        </w:rPr>
         <w:lastRenderedPageBreak/>
-        <w:t xml:space="preserve">Chất lượng mã là yếu tố quan trọng đối với thành công dự án phần mềm. Nghiên cứu cho thấy mã chất lượng cao dẫn đến ít lỗi, dễ bảo trì, hiệu suất tốt hơn và bảo mật cao hơn. Ngược lại, bỏ qua chất lượng mã có thể dẫn đến thời gian phát triển kéo dài, chi phí bảo trì cao, độ tin cậy thấp và lỗ hổng bảo mật. Bài viết trên Stack Overflow Blog nhấn mạnh rằng chất lượng mã ảnh hưởng đến sự hài lòng của lập trình viên, tỷ lệ nghỉ việc, và thành công thương mại, với mã tốt liên quan đến ít lỗi và ít lỗ hổng bảo mật </w:t>
+        <w:t xml:space="preserve">cao hơn. Ngược lại, bỏ qua chất lượng mã có thể dẫn đến thời gian phát triển kéo dài, chi phí bảo trì cao, độ tin cậy thấp và lỗ hổng bảo mật. </w:t>
+      </w:r>
+      <w:r>
+        <w:rPr>
+          <w:rFonts w:ascii="Times New Roman" w:hAnsi="Times New Roman" w:cs="Times New Roman"/>
+          <w:sz w:val="26"/>
+          <w:szCs w:val="26"/>
+          <w:lang w:val="en-US"/>
+        </w:rPr>
+        <w:t>C</w:t>
+      </w:r>
+      <w:r>
+        <w:rPr>
+          <w:rFonts w:ascii="Times New Roman" w:hAnsi="Times New Roman" w:cs="Times New Roman"/>
+          <w:sz w:val="26"/>
+          <w:szCs w:val="26"/>
+          <w:lang w:val="vi-VN"/>
+        </w:rPr>
+        <w:t xml:space="preserve">hất lượng mã ảnh hưởng đến sự hài lòng của lập trình viên, tỷ lệ nghỉ việc, và thành công thương mại, với mã tốt liên quan đến ít lỗi và ít lỗ hổng bảo mật </w:t>
       </w:r>
       <w:sdt>
         <w:sdtPr>
@@ -3205,7 +3231,7 @@
           <w:lang w:val="vi-VN"/>
         </w:rPr>
       </w:pPr>
-      <w:bookmarkStart w:id="7" w:name="_Toc193816904"/>
+      <w:bookmarkStart w:id="7" w:name="_Toc193816905"/>
       <w:r>
         <w:rPr>
           <w:rFonts w:ascii="Times New Roman" w:hAnsi="Times New Roman" w:cs="Times New Roman"/>
@@ -3215,7 +3241,7 @@
           <w:szCs w:val="26"/>
           <w:lang w:val="vi-VN"/>
         </w:rPr>
-        <w:t>Tranh cãi và Quan điểm Khác</w:t>
+        <w:t>Kết luận</w:t>
       </w:r>
       <w:bookmarkEnd w:id="7"/>
     </w:p>
@@ -3237,151 +3263,7 @@
           <w:szCs w:val="26"/>
           <w:lang w:val="vi-VN"/>
         </w:rPr>
-        <w:t>Mặc dù lý thuyết cửa sổ vỡ được chấp nhận rộng rãi trong cộng đồng lập trình, vẫn có tranh cãi, đặc biệt trong môi trường phát triển nhanh, nơi ưu tiên thời gian hơn chất lượng mã. Một số lập trình viên cho rằng trong giai đoạn đầu, có thể chấp nhận một số "cửa sổ vỡ" để nhanh chóng triển khai sản phẩm, nhưng điều này có thể dẫn đến nợ kỹ thuật lâu dài. Bài viết trên Technical Debt for Policymakers chỉ ra rằng lý thuyết này bị nghi ngờ trong tội phạm học từ năm 1998, và có thể không luôn đúng trong mọi bối cảnh lập trình</w:t>
-      </w:r>
-      <w:sdt>
-        <w:sdtPr>
-          <w:rPr>
-            <w:rFonts w:ascii="Times New Roman" w:hAnsi="Times New Roman" w:cs="Times New Roman"/>
-            <w:b/>
-            <w:bCs/>
-            <w:sz w:val="26"/>
-            <w:szCs w:val="26"/>
-            <w:lang w:val="vi-VN"/>
-          </w:rPr>
-          <w:id w:val="-135104813"/>
-          <w:citation/>
-        </w:sdtPr>
-        <w:sdtContent>
-          <w:r>
-            <w:rPr>
-              <w:rFonts w:ascii="Times New Roman" w:hAnsi="Times New Roman" w:cs="Times New Roman"/>
-              <w:b/>
-              <w:bCs/>
-              <w:sz w:val="26"/>
-              <w:szCs w:val="26"/>
-              <w:lang w:val="vi-VN"/>
-            </w:rPr>
-            <w:fldChar w:fldCharType="begin"/>
-          </w:r>
-          <w:r>
-            <w:rPr>
-              <w:rFonts w:ascii="Times New Roman" w:hAnsi="Times New Roman" w:cs="Times New Roman"/>
-              <w:b/>
-              <w:bCs/>
-              <w:sz w:val="26"/>
-              <w:szCs w:val="26"/>
-              <w:lang w:val="en-US"/>
-            </w:rPr>
-            <w:instrText xml:space="preserve"> CITATION Tec \l 1033 </w:instrText>
-          </w:r>
-          <w:r>
-            <w:rPr>
-              <w:rFonts w:ascii="Times New Roman" w:hAnsi="Times New Roman" w:cs="Times New Roman"/>
-              <w:b/>
-              <w:bCs/>
-              <w:sz w:val="26"/>
-              <w:szCs w:val="26"/>
-              <w:lang w:val="vi-VN"/>
-            </w:rPr>
-            <w:fldChar w:fldCharType="separate"/>
-          </w:r>
-          <w:r>
-            <w:rPr>
-              <w:rFonts w:ascii="Times New Roman" w:hAnsi="Times New Roman" w:cs="Times New Roman"/>
-              <w:b/>
-              <w:bCs/>
-              <w:noProof/>
-              <w:sz w:val="26"/>
-              <w:szCs w:val="26"/>
-              <w:lang w:val="en-US"/>
-            </w:rPr>
-            <w:t xml:space="preserve"> [9]</w:t>
-          </w:r>
-          <w:r>
-            <w:rPr>
-              <w:rFonts w:ascii="Times New Roman" w:hAnsi="Times New Roman" w:cs="Times New Roman"/>
-              <w:b/>
-              <w:bCs/>
-              <w:sz w:val="26"/>
-              <w:szCs w:val="26"/>
-              <w:lang w:val="vi-VN"/>
-            </w:rPr>
-            <w:fldChar w:fldCharType="end"/>
-          </w:r>
-        </w:sdtContent>
-      </w:sdt>
-      <w:r>
-        <w:rPr>
-          <w:rFonts w:ascii="Times New Roman" w:hAnsi="Times New Roman" w:cs="Times New Roman"/>
-          <w:sz w:val="26"/>
-          <w:szCs w:val="26"/>
-          <w:lang w:val="vi-VN"/>
-        </w:rPr>
-        <w:t>. Tuy nhiên, bằng chứng nghiêng về việc duy trì chất lượng mã từ đầu giúp giảm chi phí và cải thiện hiệu suất dài hạn.</w:t>
-      </w:r>
-    </w:p>
-    <w:p>
-      <w:pPr>
-        <w:pStyle w:val="ListParagraph"/>
-        <w:numPr>
-          <w:ilvl w:val="0"/>
-          <w:numId w:val="35"/>
-        </w:numPr>
-        <w:spacing w:after="160" w:line="259" w:lineRule="auto"/>
-        <w:outlineLvl w:val="0"/>
-        <w:rPr>
-          <w:rFonts w:ascii="Times New Roman" w:hAnsi="Times New Roman" w:cs="Times New Roman"/>
-          <w:b/>
-          <w:bCs/>
-          <w:sz w:val="26"/>
-          <w:szCs w:val="26"/>
-          <w:lang w:val="vi-VN"/>
-        </w:rPr>
-      </w:pPr>
-      <w:bookmarkStart w:id="8" w:name="_Toc193816905"/>
-      <w:r>
-        <w:rPr>
-          <w:rFonts w:ascii="Times New Roman" w:hAnsi="Times New Roman" w:cs="Times New Roman"/>
-          <w:b/>
-          <w:bCs/>
-          <w:sz w:val="26"/>
-          <w:szCs w:val="26"/>
-          <w:lang w:val="vi-VN"/>
-        </w:rPr>
-        <w:t>Kết luận</w:t>
-      </w:r>
-      <w:bookmarkEnd w:id="8"/>
-    </w:p>
-    <w:p>
-      <w:pPr>
-        <w:spacing w:after="160" w:line="259" w:lineRule="auto"/>
-        <w:ind w:firstLine="360"/>
-        <w:rPr>
-          <w:rFonts w:ascii="Times New Roman" w:hAnsi="Times New Roman" w:cs="Times New Roman"/>
-          <w:sz w:val="26"/>
-          <w:szCs w:val="26"/>
-          <w:lang w:val="vi-VN"/>
-        </w:rPr>
-      </w:pPr>
-      <w:r>
-        <w:rPr>
-          <w:rFonts w:ascii="Times New Roman" w:hAnsi="Times New Roman" w:cs="Times New Roman"/>
-          <w:sz w:val="26"/>
-          <w:szCs w:val="26"/>
-          <w:lang w:val="vi-VN"/>
-        </w:rPr>
-        <w:t xml:space="preserve">Lý thuyết cửa sổ vỡ, khi áp dụng trong lập trình, nhấn mạnh tầm quan trọng của việc duy trì chất lượng mã bằng cách xử lý lỗi nhỏ ngay lập tức. Bằng cách thực hiện xem xét mã định kỳ, kiểm thử tự động, và sử dụng công cụ phân tích, các đội phát </w:t>
-      </w:r>
-      <w:r>
-        <w:rPr>
-          <w:rFonts w:ascii="Times New Roman" w:hAnsi="Times New Roman" w:cs="Times New Roman"/>
-          <w:sz w:val="26"/>
-          <w:szCs w:val="26"/>
-          <w:lang w:val="vi-VN"/>
-        </w:rPr>
-        <w:lastRenderedPageBreak/>
-        <w:t>triển có thể ngăn chặn nợ kỹ thuật và đảm bảo phần mềm đáng tin cậy, hiệu quả và dễ bảo trì. Dù có tranh cãi, bằng chứng cho thấy duy trì chất lượng mã từ đầu là chìa khóa cho thành công lâu dài.</w:t>
+        <w:t>Lý thuyết cửa sổ vỡ, khi áp dụng trong lập trình, nhấn mạnh tầm quan trọng của việc duy trì chất lượng mã bằng cách xử lý lỗi nhỏ ngay lập tức. Bằng cách thực hiện xem xét mã định kỳ, kiểm thử tự động, và sử dụng công cụ phân tích, các đội phát triển có thể ngăn chặn nợ kỹ thuật và đảm bảo phần mềm đáng tin cậy, hiệu quả và dễ bảo trì. Dù có tranh cãi, bằng chứng cho thấy duy trì chất lượng mã từ đầu là chìa khóa cho thành công lâu dài.</w:t>
       </w:r>
     </w:p>
     <w:p>
@@ -3738,8 +3620,8 @@
           <w:lang w:val="en-US"/>
         </w:rPr>
       </w:pPr>
-      <w:bookmarkStart w:id="9" w:name="_Toc154775783"/>
-      <w:bookmarkStart w:id="10" w:name="_Toc193816906"/>
+      <w:bookmarkStart w:id="8" w:name="_Toc154775783"/>
+      <w:bookmarkStart w:id="9" w:name="_Toc193816906"/>
       <w:r>
         <w:rPr>
           <w:rFonts w:ascii="Times New Roman" w:hAnsi="Times New Roman" w:cs="Times New Roman"/>
@@ -3752,8 +3634,8 @@
         <w:lastRenderedPageBreak/>
         <w:t>TÀI LIỆU THAM KHẢO</w:t>
       </w:r>
+      <w:bookmarkEnd w:id="8"/>
       <w:bookmarkEnd w:id="9"/>
-      <w:bookmarkEnd w:id="10"/>
     </w:p>
     <w:tbl>
       <w:tblPr>
@@ -4307,113 +4189,11 @@
     </w:tbl>
     <w:p>
       <w:pPr>
-        <w:pStyle w:val="Heading1"/>
-        <w:rPr>
-          <w:rFonts w:ascii="Times New Roman" w:hAnsi="Times New Roman" w:cs="Times New Roman"/>
-          <w:lang w:val="en-US"/>
-        </w:rPr>
-      </w:pPr>
-      <w:r>
-        <w:rPr>
-          <w:rFonts w:ascii="Times New Roman" w:hAnsi="Times New Roman" w:cs="Times New Roman"/>
-        </w:rPr>
-        <w:t xml:space="preserve"> </w:t>
-      </w:r>
+        <w:rPr>
+          <w:rFonts w:ascii="Times New Roman" w:hAnsi="Times New Roman" w:cs="Times New Roman"/>
+        </w:rPr>
+      </w:pPr>
     </w:p>
-    <w:sdt>
-      <w:sdtPr>
-        <w:rPr>
-          <w:rFonts w:ascii="Times New Roman" w:hAnsi="Times New Roman" w:cs="Times New Roman"/>
-        </w:rPr>
-        <w:id w:val="1166980608"/>
-        <w:docPartObj>
-          <w:docPartGallery w:val="Bibliographies"/>
-          <w:docPartUnique/>
-        </w:docPartObj>
-      </w:sdtPr>
-      <w:sdtEndPr>
-        <w:rPr>
-          <w:sz w:val="22"/>
-          <w:szCs w:val="22"/>
-        </w:rPr>
-      </w:sdtEndPr>
-      <w:sdtContent>
-        <w:p>
-          <w:pPr>
-            <w:pStyle w:val="Heading1"/>
-            <w:rPr>
-              <w:rFonts w:ascii="Times New Roman" w:hAnsi="Times New Roman" w:cs="Times New Roman"/>
-              <w:lang w:val="en-US"/>
-            </w:rPr>
-          </w:pPr>
-        </w:p>
-        <w:sdt>
-          <w:sdtPr>
-            <w:rPr>
-              <w:rFonts w:ascii="Times New Roman" w:hAnsi="Times New Roman" w:cs="Times New Roman"/>
-            </w:rPr>
-            <w:id w:val="111145805"/>
-            <w:bibliography/>
-          </w:sdtPr>
-          <w:sdtContent>
-            <w:p>
-              <w:pPr>
-                <w:rPr>
-                  <w:rFonts w:ascii="Times New Roman" w:eastAsiaTheme="minorHAnsi" w:hAnsi="Times New Roman" w:cs="Times New Roman"/>
-                  <w:noProof/>
-                  <w:kern w:val="2"/>
-                  <w:lang w:val="en-US"/>
-                  <w14:ligatures w14:val="standardContextual"/>
-                </w:rPr>
-              </w:pPr>
-              <w:r>
-                <w:rPr>
-                  <w:rFonts w:ascii="Times New Roman" w:hAnsi="Times New Roman" w:cs="Times New Roman"/>
-                </w:rPr>
-                <w:fldChar w:fldCharType="begin"/>
-              </w:r>
-              <w:r>
-                <w:rPr>
-                  <w:rFonts w:ascii="Times New Roman" w:hAnsi="Times New Roman" w:cs="Times New Roman"/>
-                </w:rPr>
-                <w:instrText xml:space="preserve"> BIBLIOGRAPHY </w:instrText>
-              </w:r>
-              <w:r>
-                <w:rPr>
-                  <w:rFonts w:ascii="Times New Roman" w:hAnsi="Times New Roman" w:cs="Times New Roman"/>
-                </w:rPr>
-                <w:fldChar w:fldCharType="separate"/>
-              </w:r>
-            </w:p>
-            <w:p>
-              <w:pPr>
-                <w:divId w:val="314408944"/>
-                <w:rPr>
-                  <w:rFonts w:ascii="Times New Roman" w:eastAsia="Times New Roman" w:hAnsi="Times New Roman" w:cs="Times New Roman"/>
-                  <w:noProof/>
-                </w:rPr>
-              </w:pPr>
-            </w:p>
-            <w:p>
-              <w:pPr>
-                <w:rPr>
-                  <w:rFonts w:ascii="Times New Roman" w:hAnsi="Times New Roman" w:cs="Times New Roman"/>
-                </w:rPr>
-              </w:pPr>
-              <w:r>
-                <w:rPr>
-                  <w:rFonts w:ascii="Times New Roman" w:hAnsi="Times New Roman" w:cs="Times New Roman"/>
-                  <w:b/>
-                  <w:bCs/>
-                  <w:noProof/>
-                </w:rPr>
-                <w:fldChar w:fldCharType="end"/>
-              </w:r>
-            </w:p>
-          </w:sdtContent>
-        </w:sdt>
-      </w:sdtContent>
-    </w:sdt>
     <w:p>
       <w:pPr>
         <w:rPr>
@@ -8938,6 +8718,7 @@
   <w:style w:type="character" w:default="1" w:styleId="DefaultParagraphFont">
     <w:name w:val="Default Paragraph Font"/>
     <w:uiPriority w:val="1"/>
+    <w:semiHidden/>
     <w:unhideWhenUsed/>
   </w:style>
   <w:style w:type="table" w:default="1" w:styleId="TableNormal">

</xml_diff>